<commit_message>
Fixed typos in Proposal
</commit_message>
<xml_diff>
--- a/PROJECT_FOMC/proposal/FOMC_Proposal.docx
+++ b/PROJECT_FOMC/proposal/FOMC_Proposal.docx
@@ -100,63 +100,31 @@
           <w:sz w:val="24"/>
           <w:szCs w:val="24"/>
         </w:rPr>
-        <w:t xml:space="preserve">Background:   </w:t>
-      </w:r>
-      <w:r>
-        <w:rPr>
-          <w:rFonts w:ascii="Arial" w:hAnsi="Arial"/>
-          <w:sz w:val="24"/>
-          <w:szCs w:val="24"/>
-        </w:rPr>
-        <w:t xml:space="preserve">The Federal Reserve FOMC meetings produce policy statements that are closely studied by financial markets, politicians and business leaders.   The statements announce target Fed Funds rates, describe the Central Bank’s views on economic conditions and asset purchases.   </w:t>
-      </w:r>
-      <w:r>
-        <w:rPr>
-          <w:rFonts w:ascii="Arial" w:hAnsi="Arial"/>
-          <w:sz w:val="24"/>
-          <w:szCs w:val="24"/>
-        </w:rPr>
-        <w:t>S</w:t>
-      </w:r>
-      <w:r>
-        <w:rPr>
-          <w:rFonts w:ascii="Arial" w:hAnsi="Arial"/>
-          <w:sz w:val="24"/>
-          <w:szCs w:val="24"/>
-        </w:rPr>
-        <w:t xml:space="preserve">ubstantial machine learning research has </w:t>
-      </w:r>
-      <w:r>
-        <w:rPr>
-          <w:rFonts w:ascii="Arial" w:hAnsi="Arial"/>
-          <w:sz w:val="24"/>
-          <w:szCs w:val="24"/>
-        </w:rPr>
-        <w:t xml:space="preserve">been </w:t>
-      </w:r>
-      <w:r>
-        <w:rPr>
-          <w:rFonts w:ascii="Arial" w:hAnsi="Arial"/>
-          <w:sz w:val="24"/>
-          <w:szCs w:val="24"/>
-        </w:rPr>
-        <w:t>conducted text analys</w:t>
-      </w:r>
-      <w:r>
-        <w:rPr>
-          <w:rFonts w:ascii="Arial" w:hAnsi="Arial"/>
-          <w:sz w:val="24"/>
-          <w:szCs w:val="24"/>
-        </w:rPr>
-        <w:t>e</w:t>
-      </w:r>
-      <w:r>
-        <w:rPr>
-          <w:rFonts w:ascii="Arial" w:hAnsi="Arial"/>
-          <w:sz w:val="24"/>
-          <w:szCs w:val="24"/>
-        </w:rPr>
-        <w:t>s of these statements.</w:t>
+        <w:t xml:space="preserve">Background:   The Federal Reserve FOMC meetings produce policy statements that are closely studied by financial markets, politicians and business leaders.   The statements announce target Fed Funds rates, describe the Central Bank’s views on economic conditions and asset purchases.   Substantial </w:t>
+      </w:r>
+      <w:r>
+        <w:rPr>
+          <w:rFonts w:ascii="Arial" w:hAnsi="Arial"/>
+          <w:sz w:val="24"/>
+          <w:szCs w:val="24"/>
+        </w:rPr>
+        <w:t>text analyses</w:t>
+      </w:r>
+      <w:r>
+        <w:rPr>
+          <w:rFonts w:ascii="Arial" w:hAnsi="Arial"/>
+          <w:sz w:val="24"/>
+          <w:szCs w:val="24"/>
+        </w:rPr>
+        <w:t xml:space="preserve"> of these statements </w:t>
+      </w:r>
+      <w:r>
+        <w:rPr>
+          <w:rFonts w:ascii="Arial" w:hAnsi="Arial"/>
+          <w:sz w:val="24"/>
+          <w:szCs w:val="24"/>
+        </w:rPr>
+        <w:t>has been undertaken by machine learning researchers.</w:t>
       </w:r>
     </w:p>
     <w:p>
@@ -198,31 +166,7 @@
           <w:sz w:val="24"/>
           <w:szCs w:val="24"/>
         </w:rPr>
-        <w:t xml:space="preserve">By analyzing the text corpus of FOMC policy statements between 2007-2022, we seek to understand how they have changed in response to and in advance of concurrent economic conditions using Latent Dirichlet allocation (topic models) and, </w:t>
-      </w:r>
-      <w:r>
-        <w:rPr>
-          <w:rFonts w:ascii="Arial" w:hAnsi="Arial"/>
-          <w:sz w:val="24"/>
-          <w:szCs w:val="24"/>
-        </w:rPr>
-        <w:t>if time permits, also with</w:t>
-      </w:r>
-      <w:r>
-        <w:rPr>
-          <w:rFonts w:ascii="Arial" w:hAnsi="Arial"/>
-          <w:sz w:val="24"/>
-          <w:szCs w:val="24"/>
-        </w:rPr>
-        <w:t xml:space="preserve"> sentiment analysis (time series regression).   </w:t>
-      </w:r>
-      <w:r>
-        <w:rPr>
-          <w:rFonts w:ascii="Arial" w:hAnsi="Arial"/>
-          <w:sz w:val="24"/>
-          <w:szCs w:val="24"/>
-        </w:rPr>
-        <w:t xml:space="preserve">The latter would involve lead-lag regressions between sentiment (and their changes) to financial returns. </w:t>
+        <w:t xml:space="preserve">By analyzing the text corpus of FOMC policy statements between 2007-2022, we seek to understand how they have changed in response to and in advance of concurrent economic conditions using Latent Dirichlet allocation (topic models) and, if time permits, also with sentiment analysis (time series regression).   The latter would involve lead-lag regressions between sentiment (and their changes) to financial returns. </w:t>
       </w:r>
     </w:p>
     <w:p>
@@ -483,11 +427,7 @@
         </w:rPr>
       </w:pPr>
       <w:r>
-        <w:rPr>
-          <w:rFonts w:ascii="Arial" w:hAnsi="Arial"/>
-          <w:sz w:val="24"/>
-          <w:szCs w:val="24"/>
-        </w:rPr>
+        <w:rPr/>
       </w:r>
     </w:p>
     <w:sectPr>
@@ -497,6 +437,7 @@
       <w:pgNumType w:fmt="decimal"/>
       <w:formProt w:val="false"/>
       <w:textDirection w:val="lrTb"/>
+      <w:docGrid w:type="default" w:linePitch="100" w:charSpace="0"/>
     </w:sectPr>
   </w:body>
 </w:document>
@@ -516,7 +457,6 @@
     </w:rPrDefault>
     <w:pPrDefault>
       <w:pPr>
-        <w:widowControl/>
         <w:suppressAutoHyphens w:val="true"/>
       </w:pPr>
     </w:pPrDefault>
@@ -526,7 +466,10 @@
     <w:qFormat/>
     <w:pPr>
       <w:widowControl/>
+      <w:suppressAutoHyphens w:val="true"/>
       <w:bidi w:val="0"/>
+      <w:spacing w:before="0" w:after="0"/>
+      <w:jc w:val="left"/>
     </w:pPr>
     <w:rPr>
       <w:rFonts w:ascii="Liberation Serif" w:hAnsi="Liberation Serif" w:eastAsia="Songti SC" w:cs="Arial Unicode MS"/>

</xml_diff>